<commit_message>
Bug corrected: Component exploded if no consumer provide a genericInput.
</commit_message>
<xml_diff>
--- a/solution items/Migrations Guidelines.docx
+++ b/solution items/Migrations Guidelines.docx
@@ -5,33 +5,55 @@
     <w:p>
       <w:pPr>
         <w:pStyle w:val="Ttulo"/>
-      </w:pPr>
-      <w:proofErr w:type="spellStart"/>
-      <w:r>
-        <w:t>Migrations</w:t>
-      </w:r>
-      <w:proofErr w:type="spellEnd"/>
-      <w:r>
-        <w:t xml:space="preserve"> </w:t>
-      </w:r>
-      <w:proofErr w:type="spellStart"/>
-      <w:r>
-        <w:t>Guidelines</w:t>
-      </w:r>
-      <w:proofErr w:type="spellEnd"/>
-    </w:p>
-    <w:p/>
-    <w:p/>
-    <w:p>
-      <w:r>
+        <w:rPr>
+          <w:lang w:val="en-US"/>
+        </w:rPr>
+      </w:pPr>
+      <w:r>
+        <w:rPr>
+          <w:lang w:val="en-US"/>
+        </w:rPr>
+        <w:t>Migrations Guidelines</w:t>
+      </w:r>
+    </w:p>
+    <w:p>
+      <w:pPr>
+        <w:rPr>
+          <w:lang w:val="en-US"/>
+        </w:rPr>
+      </w:pPr>
+    </w:p>
+    <w:p>
+      <w:pPr>
+        <w:rPr>
+          <w:lang w:val="en-US"/>
+        </w:rPr>
+      </w:pPr>
+    </w:p>
+    <w:p>
+      <w:pPr>
+        <w:rPr>
+          <w:lang w:val="en-US"/>
+        </w:rPr>
+      </w:pPr>
+      <w:r>
+        <w:rPr>
+          <w:lang w:val="en-US"/>
+        </w:rPr>
         <w:br w:type="page"/>
       </w:r>
     </w:p>
     <w:p>
       <w:pPr>
         <w:pStyle w:val="Ttulo1"/>
-      </w:pPr>
-      <w:r>
+        <w:rPr>
+          <w:lang w:val="en-US"/>
+        </w:rPr>
+      </w:pPr>
+      <w:r>
+        <w:rPr>
+          <w:lang w:val="en-US"/>
+        </w:rPr>
         <w:lastRenderedPageBreak/>
         <w:t>Inputs:</w:t>
       </w:r>
@@ -53,29 +75,14 @@
     <w:p>
       <w:pPr>
         <w:pStyle w:val="Ttulo2"/>
-        <w:rPr>
-          <w:lang w:val="en-US"/>
-        </w:rPr>
-      </w:pPr>
-      <w:proofErr w:type="spellStart"/>
-      <w:r>
-        <w:rPr>
-          <w:lang w:val="en-US"/>
-        </w:rPr>
-        <w:t>Pr</w:t>
-      </w:r>
-      <w:r>
-        <w:rPr>
-          <w:lang w:val="en-US"/>
-        </w:rPr>
-        <w:t>oblemática</w:t>
-      </w:r>
-      <w:proofErr w:type="spellEnd"/>
-      <w:r>
-        <w:rPr>
-          <w:lang w:val="en-US"/>
-        </w:rPr>
-        <w:t xml:space="preserve"> a resolver:</w:t>
+      </w:pPr>
+      <w:proofErr w:type="gramStart"/>
+      <w:r>
+        <w:t>Problemática a resolver</w:t>
+      </w:r>
+      <w:proofErr w:type="gramEnd"/>
+      <w:r>
+        <w:t>:</w:t>
       </w:r>
     </w:p>
     <w:p>
@@ -1182,10 +1189,10 @@
           <w:noProof/>
         </w:rPr>
         <w:drawing>
-          <wp:inline distT="0" distB="0" distL="0" distR="0" wp14:anchorId="7C4145F9" wp14:editId="2CEAF440">
-            <wp:extent cx="4743450" cy="1123950"/>
-            <wp:effectExtent l="0" t="0" r="0" b="0"/>
-            <wp:docPr id="10" name="Imagen 10"/>
+          <wp:inline distT="0" distB="0" distL="0" distR="0" wp14:anchorId="0CBB32A3" wp14:editId="02283037">
+            <wp:extent cx="6645910" cy="1298575"/>
+            <wp:effectExtent l="0" t="0" r="2540" b="0"/>
+            <wp:docPr id="12" name="Imagen 12"/>
             <wp:cNvGraphicFramePr>
               <a:graphicFrameLocks xmlns:a="http://schemas.openxmlformats.org/drawingml/2006/main" noChangeAspect="1"/>
             </wp:cNvGraphicFramePr>
@@ -1205,7 +1212,7 @@
                   <pic:spPr>
                     <a:xfrm>
                       <a:off x="0" y="0"/>
-                      <a:ext cx="4743450" cy="1123950"/>
+                      <a:ext cx="6645910" cy="1298575"/>
                     </a:xfrm>
                     <a:prstGeom prst="rect">
                       <a:avLst/>
@@ -1251,6 +1258,46 @@
     </w:p>
     <w:p>
       <w:pPr>
+        <w:pStyle w:val="Prrafodelista"/>
+        <w:numPr>
+          <w:ilvl w:val="0"/>
+          <w:numId w:val="3"/>
+        </w:numPr>
+      </w:pPr>
+      <w:r>
+        <w:t xml:space="preserve">Además, debemos crear una instancia por defecto para asegurarnos del caso en el que ningún </w:t>
+      </w:r>
+      <w:proofErr w:type="spellStart"/>
+      <w:r>
+        <w:rPr>
+          <w:b/>
+        </w:rPr>
+        <w:t>customer</w:t>
+      </w:r>
+      <w:proofErr w:type="spellEnd"/>
+      <w:r>
+        <w:t xml:space="preserve"> proporcione un </w:t>
+      </w:r>
+      <w:proofErr w:type="spellStart"/>
+      <w:r>
+        <w:rPr>
+          <w:b/>
+        </w:rPr>
+        <w:t>generic</w:t>
+      </w:r>
+      <w:proofErr w:type="spellEnd"/>
+      <w:r>
+        <w:rPr>
+          <w:b/>
+        </w:rPr>
+        <w:t xml:space="preserve"> input</w:t>
+      </w:r>
+      <w:r>
+        <w:t xml:space="preserve"> y poder acceder a los valores por defecto definidos.</w:t>
+      </w:r>
+    </w:p>
+    <w:p>
+      <w:pPr>
         <w:pStyle w:val="Ttulo5"/>
       </w:pPr>
       <w:proofErr w:type="spellStart"/>
@@ -1268,10 +1315,10 @@
           <w:noProof/>
         </w:rPr>
         <w:drawing>
-          <wp:inline distT="0" distB="0" distL="0" distR="0" wp14:anchorId="72706069" wp14:editId="296B55A2">
-            <wp:extent cx="4438650" cy="2209800"/>
-            <wp:effectExtent l="0" t="0" r="0" b="0"/>
-            <wp:docPr id="11" name="Imagen 11"/>
+          <wp:inline distT="0" distB="0" distL="0" distR="0" wp14:anchorId="7A0364B4" wp14:editId="30732D13">
+            <wp:extent cx="4362450" cy="2181225"/>
+            <wp:effectExtent l="0" t="0" r="0" b="9525"/>
+            <wp:docPr id="5" name="Imagen 5"/>
             <wp:cNvGraphicFramePr>
               <a:graphicFrameLocks xmlns:a="http://schemas.openxmlformats.org/drawingml/2006/main" noChangeAspect="1"/>
             </wp:cNvGraphicFramePr>
@@ -1291,7 +1338,7 @@
                   <pic:spPr>
                     <a:xfrm>
                       <a:off x="0" y="0"/>
-                      <a:ext cx="4438650" cy="2209800"/>
+                      <a:ext cx="4362450" cy="2181225"/>
                     </a:xfrm>
                     <a:prstGeom prst="rect">
                       <a:avLst/>
@@ -1313,7 +1360,7 @@
         </w:numPr>
       </w:pPr>
       <w:r>
-        <w:t xml:space="preserve">Cada lógica extendida, debería definir una clase abstracta </w:t>
+        <w:t xml:space="preserve">Cada lógica extendida, debería definir una clase </w:t>
       </w:r>
       <w:proofErr w:type="spellStart"/>
       <w:r>
@@ -1553,10 +1600,18 @@
           <w:noProof/>
         </w:rPr>
         <w:drawing>
-          <wp:inline distT="0" distB="0" distL="0" distR="0" wp14:anchorId="6E0F9B50" wp14:editId="0A9D9384">
-            <wp:extent cx="6941012" cy="3981450"/>
-            <wp:effectExtent l="0" t="0" r="0" b="0"/>
-            <wp:docPr id="14" name="Imagen 14"/>
+          <wp:anchor distT="0" distB="0" distL="114300" distR="114300" simplePos="0" relativeHeight="251659264" behindDoc="0" locked="0" layoutInCell="1" allowOverlap="1" wp14:anchorId="52881D11">
+            <wp:simplePos x="0" y="0"/>
+            <wp:positionH relativeFrom="column">
+              <wp:posOffset>0</wp:posOffset>
+            </wp:positionH>
+            <wp:positionV relativeFrom="paragraph">
+              <wp:posOffset>3810</wp:posOffset>
+            </wp:positionV>
+            <wp:extent cx="7054850" cy="3609975"/>
+            <wp:effectExtent l="0" t="0" r="0" b="9525"/>
+            <wp:wrapSquare wrapText="bothSides"/>
+            <wp:docPr id="13" name="Imagen 13"/>
             <wp:cNvGraphicFramePr>
               <a:graphicFrameLocks xmlns:a="http://schemas.openxmlformats.org/drawingml/2006/main" noChangeAspect="1"/>
             </wp:cNvGraphicFramePr>
@@ -1568,7 +1623,13 @@
                     <pic:cNvPicPr/>
                   </pic:nvPicPr>
                   <pic:blipFill>
-                    <a:blip r:embed="rId16"/>
+                    <a:blip r:embed="rId16">
+                      <a:extLst>
+                        <a:ext uri="{28A0092B-C50C-407E-A947-70E740481C1C}">
+                          <a14:useLocalDpi xmlns:a14="http://schemas.microsoft.com/office/drawing/2010/main" val="0"/>
+                        </a:ext>
+                      </a:extLst>
+                    </a:blip>
                     <a:stretch>
                       <a:fillRect/>
                     </a:stretch>
@@ -1576,7 +1637,7 @@
                   <pic:spPr>
                     <a:xfrm>
                       <a:off x="0" y="0"/>
-                      <a:ext cx="6941012" cy="3981450"/>
+                      <a:ext cx="7054850" cy="3609975"/>
                     </a:xfrm>
                     <a:prstGeom prst="rect">
                       <a:avLst/>
@@ -1585,7 +1646,7 @@
                 </pic:pic>
               </a:graphicData>
             </a:graphic>
-          </wp:inline>
+          </wp:anchor>
         </w:drawing>
       </w:r>
     </w:p>
@@ -2576,7 +2637,7 @@
       </w:r>
       <w:proofErr w:type="spellEnd"/>
       <w:r>
-        <w:t xml:space="preserve">, la misma será abstracta y poseerá un </w:t>
+        <w:t xml:space="preserve">, la misma poseerá un </w:t>
       </w:r>
       <w:proofErr w:type="spellStart"/>
       <w:r>
@@ -2759,144 +2820,23 @@
         </w:numPr>
       </w:pPr>
       <w:r>
-        <w:t xml:space="preserve">Actualizar el </w:t>
-      </w:r>
-      <w:proofErr w:type="spellStart"/>
-      <w:r>
-        <w:t>template</w:t>
-      </w:r>
-      <w:proofErr w:type="spellEnd"/>
-      <w:r>
-        <w:t xml:space="preserve"> del </w:t>
-      </w:r>
-      <w:proofErr w:type="spellStart"/>
-      <w:r>
-        <w:rPr>
-          <w:b/>
-        </w:rPr>
-        <w:t>component</w:t>
-      </w:r>
-      <w:proofErr w:type="spellEnd"/>
-      <w:r>
-        <w:t xml:space="preserve"> para que todas las referencias a los </w:t>
-      </w:r>
-      <w:r>
-        <w:rPr>
-          <w:b/>
-        </w:rPr>
-        <w:t>inputs</w:t>
-      </w:r>
-      <w:r>
-        <w:t xml:space="preserve"> adicionales se resuelvan mediante </w:t>
-      </w:r>
-      <w:proofErr w:type="spellStart"/>
-      <w:r>
-        <w:rPr>
-          <w:b/>
-        </w:rPr>
-        <w:t>componentLogic.genericInputExtended</w:t>
-      </w:r>
-      <w:proofErr w:type="spellEnd"/>
-      <w:r>
-        <w:t>.</w:t>
-      </w:r>
-    </w:p>
-    <w:p>
-      <w:pPr>
-        <w:pStyle w:val="Ttulo3"/>
-      </w:pPr>
-      <w:proofErr w:type="spellStart"/>
-      <w:r>
-        <w:t>Consumers</w:t>
-      </w:r>
-      <w:proofErr w:type="spellEnd"/>
-      <w:r>
-        <w:t>:</w:t>
-      </w:r>
-    </w:p>
-    <w:p>
-      <w:pPr>
-        <w:pStyle w:val="Prrafodelista"/>
-        <w:numPr>
-          <w:ilvl w:val="0"/>
-          <w:numId w:val="6"/>
-        </w:numPr>
-      </w:pPr>
-      <w:r>
-        <w:t xml:space="preserve">Notar que los consumidores del </w:t>
-      </w:r>
-      <w:proofErr w:type="spellStart"/>
-      <w:r>
-        <w:rPr>
-          <w:b/>
-        </w:rPr>
-        <w:t>component</w:t>
-      </w:r>
-      <w:proofErr w:type="spellEnd"/>
-      <w:r>
-        <w:t xml:space="preserve"> no podrán acceder a los </w:t>
-      </w:r>
-      <w:proofErr w:type="gramStart"/>
-      <w:r>
-        <w:rPr>
-          <w:b/>
-        </w:rPr>
-        <w:t>input</w:t>
-      </w:r>
-      <w:r>
-        <w:t xml:space="preserve"> adicionales directamente</w:t>
-      </w:r>
-      <w:proofErr w:type="gramEnd"/>
-      <w:r>
-        <w:t>.</w:t>
-      </w:r>
-    </w:p>
-    <w:p>
-      <w:pPr>
-        <w:pStyle w:val="Prrafodelista"/>
-        <w:numPr>
-          <w:ilvl w:val="0"/>
-          <w:numId w:val="6"/>
-        </w:numPr>
-      </w:pPr>
-      <w:r>
-        <w:t xml:space="preserve">Crear la clase que representará al </w:t>
-      </w:r>
-      <w:proofErr w:type="spellStart"/>
-      <w:r>
-        <w:rPr>
-          <w:b/>
-        </w:rPr>
+        <w:t xml:space="preserve">Además, crear un atributo privado </w:t>
+      </w:r>
+      <w:proofErr w:type="spellStart"/>
+      <w:r>
+        <w:t>readonly</w:t>
+      </w:r>
+      <w:proofErr w:type="spellEnd"/>
+      <w:r>
+        <w:t xml:space="preserve"> que guardará el valor por defecto del </w:t>
+      </w:r>
+      <w:proofErr w:type="spellStart"/>
+      <w:r>
         <w:t>generic</w:t>
       </w:r>
       <w:proofErr w:type="spellEnd"/>
       <w:r>
-        <w:rPr>
-          <w:b/>
-        </w:rPr>
-        <w:t xml:space="preserve"> input </w:t>
-      </w:r>
-      <w:proofErr w:type="spellStart"/>
-      <w:r>
-        <w:rPr>
-          <w:b/>
-        </w:rPr>
-        <w:t>parameter</w:t>
-      </w:r>
-      <w:proofErr w:type="spellEnd"/>
-      <w:r>
-        <w:t xml:space="preserve"> del </w:t>
-      </w:r>
-      <w:proofErr w:type="spellStart"/>
-      <w:r>
-        <w:rPr>
-          <w:b/>
-        </w:rPr>
-        <w:t>component</w:t>
-      </w:r>
-      <w:proofErr w:type="spellEnd"/>
-      <w:r>
-        <w:t xml:space="preserve"> desde el punto de vista del </w:t>
+        <w:t xml:space="preserve"> input para el caso en que ningún </w:t>
       </w:r>
       <w:proofErr w:type="spellStart"/>
       <w:r>
@@ -2907,67 +2847,227 @@
       </w:r>
       <w:proofErr w:type="spellEnd"/>
       <w:r>
-        <w:t xml:space="preserve">. La misma extendería la clase abstracta proveída por el </w:t>
-      </w:r>
-      <w:proofErr w:type="spellStart"/>
-      <w:r>
-        <w:rPr>
-          <w:b/>
-        </w:rPr>
-        <w:t>component</w:t>
-      </w:r>
-      <w:proofErr w:type="spellEnd"/>
-      <w:r>
-        <w:t xml:space="preserve"> y </w:t>
-      </w:r>
-      <w:r>
-        <w:rPr>
-          <w:b/>
-        </w:rPr>
-        <w:t>únicamente</w:t>
-      </w:r>
-      <w:r>
-        <w:t xml:space="preserve"> </w:t>
-      </w:r>
-      <w:r>
-        <w:rPr>
-          <w:b/>
-        </w:rPr>
-        <w:t>sobrescribiría</w:t>
-      </w:r>
-      <w:r>
-        <w:t xml:space="preserve"> los </w:t>
-      </w:r>
-      <w:proofErr w:type="spellStart"/>
-      <w:r>
-        <w:t>getters</w:t>
-      </w:r>
-      <w:proofErr w:type="spellEnd"/>
-      <w:r>
-        <w:t xml:space="preserve"> que correspondan a los inputs que consume.</w:t>
-      </w:r>
-    </w:p>
-    <w:p>
-      <w:pPr>
-        <w:pStyle w:val="Prrafodelista"/>
-        <w:numPr>
-          <w:ilvl w:val="0"/>
-          <w:numId w:val="6"/>
-        </w:numPr>
-        <w:rPr>
-          <w:b/>
-          <w:color w:val="FF0000"/>
-        </w:rPr>
-      </w:pPr>
-      <w:r>
-        <w:rPr>
-          <w:b/>
-          <w:color w:val="FF0000"/>
-        </w:rPr>
-        <w:t>XXXXXXXX DÓNDE PONERLA XXXXXXXXXX</w:t>
+        <w:t xml:space="preserve"> lo proporcione.</w:t>
       </w:r>
       <w:bookmarkStart w:id="0" w:name="_GoBack"/>
       <w:bookmarkEnd w:id="0"/>
+    </w:p>
+    <w:p>
+      <w:pPr>
+        <w:pStyle w:val="Prrafodelista"/>
+        <w:numPr>
+          <w:ilvl w:val="0"/>
+          <w:numId w:val="5"/>
+        </w:numPr>
+      </w:pPr>
+      <w:r>
+        <w:t xml:space="preserve">Actualizar el </w:t>
+      </w:r>
+      <w:proofErr w:type="spellStart"/>
+      <w:r>
+        <w:t>template</w:t>
+      </w:r>
+      <w:proofErr w:type="spellEnd"/>
+      <w:r>
+        <w:t xml:space="preserve"> del </w:t>
+      </w:r>
+      <w:proofErr w:type="spellStart"/>
+      <w:r>
+        <w:rPr>
+          <w:b/>
+        </w:rPr>
+        <w:t>component</w:t>
+      </w:r>
+      <w:proofErr w:type="spellEnd"/>
+      <w:r>
+        <w:t xml:space="preserve"> para que todas las referencias a los </w:t>
+      </w:r>
+      <w:r>
+        <w:rPr>
+          <w:b/>
+        </w:rPr>
+        <w:t>inputs</w:t>
+      </w:r>
+      <w:r>
+        <w:t xml:space="preserve"> adicionales se resuelvan mediante </w:t>
+      </w:r>
+      <w:proofErr w:type="spellStart"/>
+      <w:r>
+        <w:rPr>
+          <w:b/>
+        </w:rPr>
+        <w:t>componentLogic.genericInputExtended</w:t>
+      </w:r>
+      <w:proofErr w:type="spellEnd"/>
+      <w:r>
+        <w:t>.</w:t>
+      </w:r>
+    </w:p>
+    <w:p>
+      <w:pPr>
+        <w:pStyle w:val="Ttulo3"/>
+      </w:pPr>
+      <w:proofErr w:type="spellStart"/>
+      <w:r>
+        <w:t>Consumers</w:t>
+      </w:r>
+      <w:proofErr w:type="spellEnd"/>
+      <w:r>
+        <w:t>:</w:t>
+      </w:r>
+    </w:p>
+    <w:p>
+      <w:pPr>
+        <w:pStyle w:val="Prrafodelista"/>
+        <w:numPr>
+          <w:ilvl w:val="0"/>
+          <w:numId w:val="6"/>
+        </w:numPr>
+      </w:pPr>
+      <w:r>
+        <w:t xml:space="preserve">Notar que los consumidores del </w:t>
+      </w:r>
+      <w:proofErr w:type="spellStart"/>
+      <w:r>
+        <w:rPr>
+          <w:b/>
+        </w:rPr>
+        <w:t>component</w:t>
+      </w:r>
+      <w:proofErr w:type="spellEnd"/>
+      <w:r>
+        <w:t xml:space="preserve"> no podrán acceder a los </w:t>
+      </w:r>
+      <w:proofErr w:type="gramStart"/>
+      <w:r>
+        <w:rPr>
+          <w:b/>
+        </w:rPr>
+        <w:t>input</w:t>
+      </w:r>
+      <w:r>
+        <w:t xml:space="preserve"> adicionales directamente</w:t>
+      </w:r>
+      <w:proofErr w:type="gramEnd"/>
+      <w:r>
+        <w:t>.</w:t>
+      </w:r>
+    </w:p>
+    <w:p>
+      <w:pPr>
+        <w:pStyle w:val="Prrafodelista"/>
+        <w:numPr>
+          <w:ilvl w:val="0"/>
+          <w:numId w:val="6"/>
+        </w:numPr>
+      </w:pPr>
+      <w:r>
+        <w:t xml:space="preserve">Crear la clase que representará al </w:t>
+      </w:r>
+      <w:proofErr w:type="spellStart"/>
+      <w:r>
+        <w:rPr>
+          <w:b/>
+        </w:rPr>
+        <w:t>generic</w:t>
+      </w:r>
+      <w:proofErr w:type="spellEnd"/>
+      <w:r>
+        <w:rPr>
+          <w:b/>
+        </w:rPr>
+        <w:t xml:space="preserve"> input </w:t>
+      </w:r>
+      <w:proofErr w:type="spellStart"/>
+      <w:r>
+        <w:rPr>
+          <w:b/>
+        </w:rPr>
+        <w:t>parameter</w:t>
+      </w:r>
+      <w:proofErr w:type="spellEnd"/>
+      <w:r>
+        <w:t xml:space="preserve"> del </w:t>
+      </w:r>
+      <w:proofErr w:type="spellStart"/>
+      <w:r>
+        <w:rPr>
+          <w:b/>
+        </w:rPr>
+        <w:t>component</w:t>
+      </w:r>
+      <w:proofErr w:type="spellEnd"/>
+      <w:r>
+        <w:t xml:space="preserve"> desde el punto de vista del </w:t>
+      </w:r>
+      <w:proofErr w:type="spellStart"/>
+      <w:r>
+        <w:rPr>
+          <w:b/>
+        </w:rPr>
+        <w:t>consumer</w:t>
+      </w:r>
+      <w:proofErr w:type="spellEnd"/>
+      <w:r>
+        <w:t xml:space="preserve">. La misma extendería la clase abstracta proveída por el </w:t>
+      </w:r>
+      <w:proofErr w:type="spellStart"/>
+      <w:r>
+        <w:rPr>
+          <w:b/>
+        </w:rPr>
+        <w:t>component</w:t>
+      </w:r>
+      <w:proofErr w:type="spellEnd"/>
+      <w:r>
+        <w:t xml:space="preserve"> y </w:t>
+      </w:r>
+      <w:r>
+        <w:rPr>
+          <w:b/>
+        </w:rPr>
+        <w:t>únicamente</w:t>
+      </w:r>
+      <w:r>
+        <w:t xml:space="preserve"> </w:t>
+      </w:r>
+      <w:r>
+        <w:rPr>
+          <w:b/>
+        </w:rPr>
+        <w:t>sobrescribiría</w:t>
+      </w:r>
+      <w:r>
+        <w:t xml:space="preserve"> los </w:t>
+      </w:r>
+      <w:proofErr w:type="spellStart"/>
+      <w:r>
+        <w:t>getters</w:t>
+      </w:r>
+      <w:proofErr w:type="spellEnd"/>
+      <w:r>
+        <w:t xml:space="preserve"> que correspondan a los inputs que consume.</w:t>
+      </w:r>
+    </w:p>
+    <w:p>
+      <w:pPr>
+        <w:pStyle w:val="Prrafodelista"/>
+        <w:numPr>
+          <w:ilvl w:val="0"/>
+          <w:numId w:val="6"/>
+        </w:numPr>
+        <w:rPr>
+          <w:b/>
+          <w:color w:val="FF0000"/>
+        </w:rPr>
+      </w:pPr>
+      <w:r>
+        <w:rPr>
+          <w:b/>
+          <w:color w:val="FF0000"/>
+        </w:rPr>
+        <w:t>XXXXXXXX DÓNDE PONERLA XXXXXXXXXX</w:t>
+      </w:r>
     </w:p>
     <w:p>
       <w:pPr>

</xml_diff>

<commit_message>
Section for migrating a ViewChild included on the document.
</commit_message>
<xml_diff>
--- a/solution items/Migrations Guidelines.docx
+++ b/solution items/Migrations Guidelines.docx
@@ -5,41 +5,25 @@
     <w:p>
       <w:pPr>
         <w:pStyle w:val="Ttulo"/>
-        <w:rPr>
-          <w:lang w:val="en-US"/>
-        </w:rPr>
-      </w:pPr>
-      <w:r>
-        <w:rPr>
-          <w:lang w:val="en-US"/>
-        </w:rPr>
-        <w:t>Migrations Guidelines</w:t>
-      </w:r>
-    </w:p>
-    <w:p>
-      <w:pPr>
-        <w:rPr>
-          <w:lang w:val="en-US"/>
-        </w:rPr>
-      </w:pPr>
-    </w:p>
-    <w:p>
-      <w:pPr>
-        <w:rPr>
-          <w:lang w:val="en-US"/>
-        </w:rPr>
-      </w:pPr>
-    </w:p>
-    <w:p>
-      <w:pPr>
-        <w:rPr>
-          <w:lang w:val="en-US"/>
-        </w:rPr>
-      </w:pPr>
-      <w:r>
-        <w:rPr>
-          <w:lang w:val="en-US"/>
-        </w:rPr>
+      </w:pPr>
+      <w:proofErr w:type="spellStart"/>
+      <w:r>
+        <w:t>Migrations</w:t>
+      </w:r>
+      <w:proofErr w:type="spellEnd"/>
+      <w:r>
+        <w:t xml:space="preserve"> </w:t>
+      </w:r>
+      <w:proofErr w:type="spellStart"/>
+      <w:r>
+        <w:t>Guidelines</w:t>
+      </w:r>
+      <w:proofErr w:type="spellEnd"/>
+    </w:p>
+    <w:p/>
+    <w:p/>
+    <w:p>
+      <w:r>
         <w:br w:type="page"/>
       </w:r>
     </w:p>
@@ -1827,14 +1811,6 @@
       <w:proofErr w:type="spellStart"/>
       <w:r>
         <w:lastRenderedPageBreak/>
-        <w:t>Consumer</w:t>
-      </w:r>
-      <w:proofErr w:type="spellEnd"/>
-      <w:r>
-        <w:t xml:space="preserve"> </w:t>
-      </w:r>
-      <w:proofErr w:type="spellStart"/>
-      <w:r>
         <w:t>Logic</w:t>
       </w:r>
       <w:proofErr w:type="spellEnd"/>
@@ -5187,24 +5163,18 @@
         <w:t>No existe ningún cambio específico entre ambas versiones.</w:t>
       </w:r>
     </w:p>
-    <w:p>
-      <w:pPr>
+    <w:p/>
+    <w:p>
+      <w:pPr>
+        <w:pStyle w:val="Ttulo4"/>
         <w:rPr>
           <w:lang w:val="en-US"/>
         </w:rPr>
       </w:pPr>
-    </w:p>
-    <w:p>
-      <w:pPr>
-        <w:pStyle w:val="Ttulo4"/>
+      <w:r>
         <w:rPr>
           <w:lang w:val="en-US"/>
         </w:rPr>
-      </w:pPr>
-      <w:r>
-        <w:rPr>
-          <w:lang w:val="en-US"/>
-        </w:rPr>
         <w:t>Consumer:</w:t>
       </w:r>
     </w:p>
@@ -5326,14 +5296,6 @@
       <w:pPr>
         <w:pStyle w:val="Ttulo5"/>
       </w:pPr>
-      <w:proofErr w:type="spellStart"/>
-      <w:r>
-        <w:t>Consumer</w:t>
-      </w:r>
-      <w:proofErr w:type="spellEnd"/>
-      <w:r>
-        <w:t xml:space="preserve"> </w:t>
-      </w:r>
       <w:proofErr w:type="spellStart"/>
       <w:r>
         <w:t>Logic</w:t>
@@ -6392,8 +6354,190 @@
       <w:r>
         <w:t xml:space="preserve"> adicionales.</w:t>
       </w:r>
+    </w:p>
+    <w:p/>
+    <w:p>
+      <w:r>
+        <w:br w:type="page"/>
+      </w:r>
+    </w:p>
+    <w:p>
+      <w:pPr>
+        <w:pStyle w:val="Ttulo1"/>
+      </w:pPr>
+      <w:proofErr w:type="spellStart"/>
+      <w:r>
+        <w:lastRenderedPageBreak/>
+        <w:t>ViewChilds</w:t>
+      </w:r>
+      <w:proofErr w:type="spellEnd"/>
+      <w:r>
+        <w:t>:</w:t>
+      </w:r>
+    </w:p>
+    <w:p>
+      <w:r>
+        <w:t xml:space="preserve">La estrategia para migrar los </w:t>
+      </w:r>
+      <w:proofErr w:type="spellStart"/>
+      <w:r>
+        <w:t>ViewChilds</w:t>
+      </w:r>
+      <w:proofErr w:type="spellEnd"/>
+      <w:r>
+        <w:t xml:space="preserve"> es bastante sencilla si construimos en una idea clave utilizada al migrar los outputs:</w:t>
+      </w:r>
+    </w:p>
+    <w:p>
+      <w:r>
+        <w:tab/>
+      </w:r>
+      <w:r>
+        <w:rPr>
+          <w:b/>
+        </w:rPr>
+        <w:t>Podemos subscribirnos al evento (</w:t>
+      </w:r>
+      <w:proofErr w:type="spellStart"/>
+      <w:r>
+        <w:rPr>
+          <w:b/>
+        </w:rPr>
+        <w:t>onInit</w:t>
+      </w:r>
+      <w:proofErr w:type="spellEnd"/>
+      <w:r>
+        <w:rPr>
+          <w:b/>
+        </w:rPr>
+        <w:t>) de un componente para obtener una referencia al mismo.</w:t>
+      </w:r>
+    </w:p>
+    <w:p>
+      <w:pPr>
+        <w:rPr>
+          <w:b/>
+        </w:rPr>
+      </w:pPr>
+      <w:r>
+        <w:t xml:space="preserve">De esta forma, basta con replicar los pasos utilizados para migrar un </w:t>
+      </w:r>
+      <w:proofErr w:type="spellStart"/>
+      <w:r>
+        <w:t>generic</w:t>
+      </w:r>
+      <w:proofErr w:type="spellEnd"/>
+      <w:r>
+        <w:t xml:space="preserve"> input hasta el punto de obtener una referencia la componente </w:t>
+      </w:r>
+      <w:r>
+        <w:t xml:space="preserve">y asignarle dicha referencia a nuestro </w:t>
+      </w:r>
+      <w:proofErr w:type="spellStart"/>
+      <w:r>
+        <w:rPr>
+          <w:b/>
+        </w:rPr>
+        <w:t>ViewChild</w:t>
+      </w:r>
+      <w:proofErr w:type="spellEnd"/>
+      <w:r>
+        <w:rPr>
+          <w:b/>
+        </w:rPr>
+        <w:t>:</w:t>
+      </w:r>
+    </w:p>
+    <w:p>
+      <w:r>
+        <w:rPr>
+          <w:noProof/>
+        </w:rPr>
+        <w:drawing>
+          <wp:inline distT="0" distB="0" distL="0" distR="0" wp14:anchorId="1F1BF229" wp14:editId="451E6F51">
+            <wp:extent cx="4286250" cy="390525"/>
+            <wp:effectExtent l="0" t="0" r="0" b="9525"/>
+            <wp:docPr id="10" name="Imagen 10"/>
+            <wp:cNvGraphicFramePr>
+              <a:graphicFrameLocks xmlns:a="http://schemas.openxmlformats.org/drawingml/2006/main" noChangeAspect="1"/>
+            </wp:cNvGraphicFramePr>
+            <a:graphic xmlns:a="http://schemas.openxmlformats.org/drawingml/2006/main">
+              <a:graphicData uri="http://schemas.openxmlformats.org/drawingml/2006/picture">
+                <pic:pic xmlns:pic="http://schemas.openxmlformats.org/drawingml/2006/picture">
+                  <pic:nvPicPr>
+                    <pic:cNvPr id="1" name=""/>
+                    <pic:cNvPicPr/>
+                  </pic:nvPicPr>
+                  <pic:blipFill>
+                    <a:blip r:embed="rId42"/>
+                    <a:stretch>
+                      <a:fillRect/>
+                    </a:stretch>
+                  </pic:blipFill>
+                  <pic:spPr>
+                    <a:xfrm>
+                      <a:off x="0" y="0"/>
+                      <a:ext cx="4286250" cy="390525"/>
+                    </a:xfrm>
+                    <a:prstGeom prst="rect">
+                      <a:avLst/>
+                    </a:prstGeom>
+                  </pic:spPr>
+                </pic:pic>
+              </a:graphicData>
+            </a:graphic>
+          </wp:inline>
+        </w:drawing>
+      </w:r>
+    </w:p>
+    <w:p>
+      <w:pPr>
+        <w:rPr>
+          <w:b/>
+        </w:rPr>
+      </w:pPr>
       <w:bookmarkStart w:id="0" w:name="_GoBack"/>
       <w:bookmarkEnd w:id="0"/>
+      <w:r>
+        <w:rPr>
+          <w:noProof/>
+        </w:rPr>
+        <w:drawing>
+          <wp:inline distT="0" distB="0" distL="0" distR="0" wp14:anchorId="7F6FD70B" wp14:editId="274A7F9E">
+            <wp:extent cx="4610100" cy="1143000"/>
+            <wp:effectExtent l="0" t="0" r="0" b="0"/>
+            <wp:docPr id="11" name="Imagen 11"/>
+            <wp:cNvGraphicFramePr>
+              <a:graphicFrameLocks xmlns:a="http://schemas.openxmlformats.org/drawingml/2006/main" noChangeAspect="1"/>
+            </wp:cNvGraphicFramePr>
+            <a:graphic xmlns:a="http://schemas.openxmlformats.org/drawingml/2006/main">
+              <a:graphicData uri="http://schemas.openxmlformats.org/drawingml/2006/picture">
+                <pic:pic xmlns:pic="http://schemas.openxmlformats.org/drawingml/2006/picture">
+                  <pic:nvPicPr>
+                    <pic:cNvPr id="1" name=""/>
+                    <pic:cNvPicPr/>
+                  </pic:nvPicPr>
+                  <pic:blipFill>
+                    <a:blip r:embed="rId43"/>
+                    <a:stretch>
+                      <a:fillRect/>
+                    </a:stretch>
+                  </pic:blipFill>
+                  <pic:spPr>
+                    <a:xfrm>
+                      <a:off x="0" y="0"/>
+                      <a:ext cx="4610100" cy="1143000"/>
+                    </a:xfrm>
+                    <a:prstGeom prst="rect">
+                      <a:avLst/>
+                    </a:prstGeom>
+                  </pic:spPr>
+                </pic:pic>
+              </a:graphicData>
+            </a:graphic>
+          </wp:inline>
+        </w:drawing>
+      </w:r>
     </w:p>
     <w:sectPr>
       <w:pgSz w:w="11906" w:h="16838"/>

</xml_diff>